<commit_message>
UPDATE | July 2023 Conference Reviewing and Student Information
</commit_message>
<xml_diff>
--- a/Abhijit_resume_Dec2022.docx
+++ b/Abhijit_resume_Dec2022.docx
@@ -8496,7 +8496,19 @@
         <w:rPr>
           <w:rFonts w:ascii="Times New Roman" w:hAnsi="Times New Roman" w:cs="Times New Roman"/>
         </w:rPr>
-        <w:t xml:space="preserve"> (AAAI 2022)</w:t>
+        <w:t xml:space="preserve"> (AAAI 202</w:t>
+      </w:r>
+      <w:r>
+        <w:rPr>
+          <w:rFonts w:ascii="Times New Roman" w:hAnsi="Times New Roman" w:cs="Times New Roman"/>
+        </w:rPr>
+        <w:t>4</w:t>
+      </w:r>
+      <w:r>
+        <w:rPr>
+          <w:rFonts w:ascii="Times New Roman" w:hAnsi="Times New Roman" w:cs="Times New Roman"/>
+        </w:rPr>
+        <w:t>)</w:t>
       </w:r>
     </w:p>
     <w:p>
@@ -8521,6 +8533,31 @@
         <w:rPr>
           <w:rFonts w:ascii="Times New Roman" w:hAnsi="Times New Roman" w:cs="Times New Roman"/>
         </w:rPr>
+        <w:t xml:space="preserve"> (AAAI 2022)</w:t>
+      </w:r>
+    </w:p>
+    <w:p>
+      <w:pPr>
+        <w:pStyle w:val="ListParagraph"/>
+        <w:numPr>
+          <w:ilvl w:val="0"/>
+          <w:numId w:val="24"/>
+        </w:numPr>
+        <w:rPr>
+          <w:rFonts w:ascii="Times New Roman" w:hAnsi="Times New Roman" w:cs="Times New Roman"/>
+          <w:bCs/>
+        </w:rPr>
+      </w:pPr>
+      <w:r>
+        <w:rPr>
+          <w:rFonts w:ascii="Times New Roman" w:hAnsi="Times New Roman" w:cs="Times New Roman"/>
+        </w:rPr>
+        <w:t>Association for the Advancement of Artificial Intelligence</w:t>
+      </w:r>
+      <w:r>
+        <w:rPr>
+          <w:rFonts w:ascii="Times New Roman" w:hAnsi="Times New Roman" w:cs="Times New Roman"/>
+        </w:rPr>
         <w:t xml:space="preserve"> (AAAI 2021)</w:t>
       </w:r>
     </w:p>
@@ -8598,13 +8635,13 @@
         <w:rPr>
           <w:rFonts w:ascii="Times New Roman" w:hAnsi="Times New Roman" w:cs="Times New Roman"/>
         </w:rPr>
-        <w:t>Association for Computational Linguistics</w:t>
-      </w:r>
-      <w:r>
-        <w:rPr>
-          <w:rFonts w:ascii="Times New Roman" w:hAnsi="Times New Roman" w:cs="Times New Roman"/>
-        </w:rPr>
-        <w:t xml:space="preserve"> (ACL 202</w:t>
+        <w:t>Empirical Methods for Natural Language Processing</w:t>
+      </w:r>
+      <w:r>
+        <w:rPr>
+          <w:rFonts w:ascii="Times New Roman" w:hAnsi="Times New Roman" w:cs="Times New Roman"/>
+        </w:rPr>
+        <w:t xml:space="preserve"> (EMNLP 202</w:t>
       </w:r>
       <w:r>
         <w:rPr>
@@ -8635,25 +8672,13 @@
         <w:rPr>
           <w:rFonts w:ascii="Times New Roman" w:hAnsi="Times New Roman" w:cs="Times New Roman"/>
         </w:rPr>
-        <w:t>Association for the Advancement of Artificial Intelligence</w:t>
-      </w:r>
-      <w:r>
-        <w:rPr>
-          <w:rFonts w:ascii="Times New Roman" w:hAnsi="Times New Roman" w:cs="Times New Roman"/>
-        </w:rPr>
-        <w:t xml:space="preserve"> (AAAI 202</w:t>
-      </w:r>
-      <w:r>
-        <w:rPr>
-          <w:rFonts w:ascii="Times New Roman" w:hAnsi="Times New Roman" w:cs="Times New Roman"/>
-        </w:rPr>
-        <w:t>3</w:t>
-      </w:r>
-      <w:r>
-        <w:rPr>
-          <w:rFonts w:ascii="Times New Roman" w:hAnsi="Times New Roman" w:cs="Times New Roman"/>
-        </w:rPr>
-        <w:t>)</w:t>
+        <w:t>Association for Computational Linguistics</w:t>
+      </w:r>
+      <w:r>
+        <w:rPr>
+          <w:rFonts w:ascii="Times New Roman" w:hAnsi="Times New Roman" w:cs="Times New Roman"/>
+        </w:rPr>
+        <w:t xml:space="preserve"> (ACL 2023)</w:t>
       </w:r>
     </w:p>
     <w:p>
@@ -8672,7 +8697,13 @@
         <w:rPr>
           <w:rFonts w:ascii="Times New Roman" w:hAnsi="Times New Roman" w:cs="Times New Roman"/>
         </w:rPr>
-        <w:t>European Chapter of Association for Computational Linguistics (EACL 2023)</w:t>
+        <w:t>Association for the Advancement of Artificial Intelligence</w:t>
+      </w:r>
+      <w:r>
+        <w:rPr>
+          <w:rFonts w:ascii="Times New Roman" w:hAnsi="Times New Roman" w:cs="Times New Roman"/>
+        </w:rPr>
+        <w:t xml:space="preserve"> (AAAI 2023)</w:t>
       </w:r>
     </w:p>
     <w:p>
@@ -8691,13 +8722,7 @@
         <w:rPr>
           <w:rFonts w:ascii="Times New Roman" w:hAnsi="Times New Roman" w:cs="Times New Roman"/>
         </w:rPr>
-        <w:t>Empirical Methods for Natural Language Processing</w:t>
-      </w:r>
-      <w:r>
-        <w:rPr>
-          <w:rFonts w:ascii="Times New Roman" w:hAnsi="Times New Roman" w:cs="Times New Roman"/>
-        </w:rPr>
-        <w:t xml:space="preserve"> (EMNLP 2022)</w:t>
+        <w:t>European Chapter of Association for Computational Linguistics (EACL 2023)</w:t>
       </w:r>
     </w:p>
     <w:p>
@@ -8716,7 +8741,13 @@
         <w:rPr>
           <w:rFonts w:ascii="Times New Roman" w:hAnsi="Times New Roman" w:cs="Times New Roman"/>
         </w:rPr>
-        <w:t>Computational Linguistics Conference (COLING  2022)</w:t>
+        <w:t>Empirical Methods for Natural Language Processing</w:t>
+      </w:r>
+      <w:r>
+        <w:rPr>
+          <w:rFonts w:ascii="Times New Roman" w:hAnsi="Times New Roman" w:cs="Times New Roman"/>
+        </w:rPr>
+        <w:t xml:space="preserve"> (EMNLP 2022)</w:t>
       </w:r>
     </w:p>
     <w:p>
@@ -8734,23 +8765,8 @@
       <w:r>
         <w:rPr>
           <w:rFonts w:ascii="Times New Roman" w:hAnsi="Times New Roman" w:cs="Times New Roman"/>
-          <w:bCs/>
-        </w:rPr>
-        <w:t>Transactions of the Association for Computational Linguistics (</w:t>
-      </w:r>
-      <w:r>
-        <w:rPr>
-          <w:rFonts w:ascii="Times New Roman" w:hAnsi="Times New Roman" w:cs="Times New Roman"/>
-          <w:bCs/>
-        </w:rPr>
-        <w:t>TACL 2022</w:t>
-      </w:r>
-      <w:r>
-        <w:rPr>
-          <w:rFonts w:ascii="Times New Roman" w:hAnsi="Times New Roman" w:cs="Times New Roman"/>
-          <w:bCs/>
-        </w:rPr>
-        <w:t>)</w:t>
+        </w:rPr>
+        <w:t>Computational Linguistics Conference (COLING  2022)</w:t>
       </w:r>
     </w:p>
     <w:p>
@@ -8768,14 +8784,23 @@
       <w:r>
         <w:rPr>
           <w:rFonts w:ascii="Times New Roman" w:hAnsi="Times New Roman" w:cs="Times New Roman"/>
-        </w:rPr>
-        <w:t>International Joint Conference on Artificial Intelligence</w:t>
-      </w:r>
-      <w:r>
-        <w:rPr>
-          <w:rFonts w:ascii="Times New Roman" w:hAnsi="Times New Roman" w:cs="Times New Roman"/>
-        </w:rPr>
-        <w:t xml:space="preserve"> (IJCAI, 2022)</w:t>
+          <w:bCs/>
+        </w:rPr>
+        <w:t>Transactions of the Association for Computational Linguistics (</w:t>
+      </w:r>
+      <w:r>
+        <w:rPr>
+          <w:rFonts w:ascii="Times New Roman" w:hAnsi="Times New Roman" w:cs="Times New Roman"/>
+          <w:bCs/>
+        </w:rPr>
+        <w:t>TACL 2022</w:t>
+      </w:r>
+      <w:r>
+        <w:rPr>
+          <w:rFonts w:ascii="Times New Roman" w:hAnsi="Times New Roman" w:cs="Times New Roman"/>
+          <w:bCs/>
+        </w:rPr>
+        <w:t>)</w:t>
       </w:r>
     </w:p>
     <w:p>
@@ -8794,25 +8819,13 @@
         <w:rPr>
           <w:rFonts w:ascii="Times New Roman" w:hAnsi="Times New Roman" w:cs="Times New Roman"/>
         </w:rPr>
-        <w:t>Association for Computational Linguistics</w:t>
-      </w:r>
-      <w:r>
-        <w:rPr>
-          <w:rFonts w:ascii="Times New Roman" w:hAnsi="Times New Roman" w:cs="Times New Roman"/>
-        </w:rPr>
-        <w:t xml:space="preserve"> (ACL 202</w:t>
-      </w:r>
-      <w:r>
-        <w:rPr>
-          <w:rFonts w:ascii="Times New Roman" w:hAnsi="Times New Roman" w:cs="Times New Roman"/>
-        </w:rPr>
-        <w:t>2</w:t>
-      </w:r>
-      <w:r>
-        <w:rPr>
-          <w:rFonts w:ascii="Times New Roman" w:hAnsi="Times New Roman" w:cs="Times New Roman"/>
-        </w:rPr>
-        <w:t>) – Rolling Reviews</w:t>
+        <w:t>International Joint Conference on Artificial Intelligence</w:t>
+      </w:r>
+      <w:r>
+        <w:rPr>
+          <w:rFonts w:ascii="Times New Roman" w:hAnsi="Times New Roman" w:cs="Times New Roman"/>
+        </w:rPr>
+        <w:t xml:space="preserve"> (IJCAI, 2022)</w:t>
       </w:r>
     </w:p>
     <w:p>
@@ -8830,13 +8843,6 @@
       <w:r>
         <w:rPr>
           <w:rFonts w:ascii="Times New Roman" w:hAnsi="Times New Roman" w:cs="Times New Roman"/>
-          <w:bCs/>
-        </w:rPr>
-        <w:t xml:space="preserve">North American chapter of </w:t>
-      </w:r>
-      <w:r>
-        <w:rPr>
-          <w:rFonts w:ascii="Times New Roman" w:hAnsi="Times New Roman" w:cs="Times New Roman"/>
         </w:rPr>
         <w:t>Association for Computational Linguistics</w:t>
       </w:r>
@@ -8844,7 +8850,19 @@
         <w:rPr>
           <w:rFonts w:ascii="Times New Roman" w:hAnsi="Times New Roman" w:cs="Times New Roman"/>
         </w:rPr>
-        <w:t xml:space="preserve"> (NAACL 2022) - Rolling Reviews</w:t>
+        <w:t xml:space="preserve"> (ACL 202</w:t>
+      </w:r>
+      <w:r>
+        <w:rPr>
+          <w:rFonts w:ascii="Times New Roman" w:hAnsi="Times New Roman" w:cs="Times New Roman"/>
+        </w:rPr>
+        <w:t>2</w:t>
+      </w:r>
+      <w:r>
+        <w:rPr>
+          <w:rFonts w:ascii="Times New Roman" w:hAnsi="Times New Roman" w:cs="Times New Roman"/>
+        </w:rPr>
+        <w:t>) – Rolling Reviews</w:t>
       </w:r>
     </w:p>
     <w:p>
@@ -8862,6 +8880,13 @@
       <w:r>
         <w:rPr>
           <w:rFonts w:ascii="Times New Roman" w:hAnsi="Times New Roman" w:cs="Times New Roman"/>
+          <w:bCs/>
+        </w:rPr>
+        <w:t xml:space="preserve">North American chapter of </w:t>
+      </w:r>
+      <w:r>
+        <w:rPr>
+          <w:rFonts w:ascii="Times New Roman" w:hAnsi="Times New Roman" w:cs="Times New Roman"/>
         </w:rPr>
         <w:t>Association for Computational Linguistics</w:t>
       </w:r>
@@ -8869,7 +8894,7 @@
         <w:rPr>
           <w:rFonts w:ascii="Times New Roman" w:hAnsi="Times New Roman" w:cs="Times New Roman"/>
         </w:rPr>
-        <w:t xml:space="preserve"> (ACL 2021) – Rolling Reviews</w:t>
+        <w:t xml:space="preserve"> (NAACL 2022) - Rolling Reviews</w:t>
       </w:r>
     </w:p>
     <w:p>
@@ -8888,13 +8913,13 @@
         <w:rPr>
           <w:rFonts w:ascii="Times New Roman" w:hAnsi="Times New Roman" w:cs="Times New Roman"/>
         </w:rPr>
-        <w:t>Empirical Methods for Natural Language Processing</w:t>
-      </w:r>
-      <w:r>
-        <w:rPr>
-          <w:rFonts w:ascii="Times New Roman" w:hAnsi="Times New Roman" w:cs="Times New Roman"/>
-        </w:rPr>
-        <w:t xml:space="preserve"> (EMNLP 2021)</w:t>
+        <w:t>Association for Computational Linguistics</w:t>
+      </w:r>
+      <w:r>
+        <w:rPr>
+          <w:rFonts w:ascii="Times New Roman" w:hAnsi="Times New Roman" w:cs="Times New Roman"/>
+        </w:rPr>
+        <w:t xml:space="preserve"> (ACL 2021) – Rolling Reviews</w:t>
       </w:r>
     </w:p>
     <w:p>
@@ -8913,19 +8938,13 @@
         <w:rPr>
           <w:rFonts w:ascii="Times New Roman" w:hAnsi="Times New Roman" w:cs="Times New Roman"/>
         </w:rPr>
-        <w:t>European Chapter of Association for Computational Linguistics (EACL 202</w:t>
-      </w:r>
-      <w:r>
-        <w:rPr>
-          <w:rFonts w:ascii="Times New Roman" w:hAnsi="Times New Roman" w:cs="Times New Roman"/>
-        </w:rPr>
-        <w:t>1</w:t>
-      </w:r>
-      <w:r>
-        <w:rPr>
-          <w:rFonts w:ascii="Times New Roman" w:hAnsi="Times New Roman" w:cs="Times New Roman"/>
-        </w:rPr>
-        <w:t>)</w:t>
+        <w:t>Empirical Methods for Natural Language Processing</w:t>
+      </w:r>
+      <w:r>
+        <w:rPr>
+          <w:rFonts w:ascii="Times New Roman" w:hAnsi="Times New Roman" w:cs="Times New Roman"/>
+        </w:rPr>
+        <w:t xml:space="preserve"> (EMNLP 2021)</w:t>
       </w:r>
     </w:p>
     <w:p>
@@ -8943,23 +8962,8 @@
       <w:r>
         <w:rPr>
           <w:rFonts w:ascii="Times New Roman" w:hAnsi="Times New Roman" w:cs="Times New Roman"/>
-          <w:bCs/>
-        </w:rPr>
-        <w:t>Transactions of the Association for Computational Linguistics (</w:t>
-      </w:r>
-      <w:r>
-        <w:rPr>
-          <w:rFonts w:ascii="Times New Roman" w:hAnsi="Times New Roman" w:cs="Times New Roman"/>
-          <w:bCs/>
-        </w:rPr>
-        <w:t>TACL 2020</w:t>
-      </w:r>
-      <w:r>
-        <w:rPr>
-          <w:rFonts w:ascii="Times New Roman" w:hAnsi="Times New Roman" w:cs="Times New Roman"/>
-          <w:bCs/>
-        </w:rPr>
-        <w:t>)</w:t>
+        </w:rPr>
+        <w:t>European Chapter of Association for Computational Linguistics (EACL 2021)</w:t>
       </w:r>
     </w:p>
     <w:p>
@@ -8977,34 +8981,23 @@
       <w:r>
         <w:rPr>
           <w:rFonts w:ascii="Times New Roman" w:hAnsi="Times New Roman" w:cs="Times New Roman"/>
-        </w:rPr>
-        <w:t xml:space="preserve">Empirical Methods for Natural Language Processing (EMNLP 2020) </w:t>
-      </w:r>
-      <w:r>
-        <w:rPr>
-          <w:rFonts w:ascii="Times New Roman" w:hAnsi="Times New Roman" w:cs="Times New Roman"/>
-          <w:b/>
-          <w:bCs/>
-        </w:rPr>
-        <w:t xml:space="preserve">[Adjudged as </w:t>
-      </w:r>
-      <w:proofErr w:type="gramStart"/>
-      <w:r>
-        <w:rPr>
-          <w:rFonts w:ascii="Times New Roman" w:hAnsi="Times New Roman" w:cs="Times New Roman"/>
-          <w:b/>
-          <w:bCs/>
-        </w:rPr>
-        <w:t>outstanding  reviewer</w:t>
-      </w:r>
-      <w:proofErr w:type="gramEnd"/>
-      <w:r>
-        <w:rPr>
-          <w:rFonts w:ascii="Times New Roman" w:hAnsi="Times New Roman" w:cs="Times New Roman"/>
-          <w:b/>
-          <w:bCs/>
-        </w:rPr>
-        <w:t>]</w:t>
+          <w:bCs/>
+        </w:rPr>
+        <w:t>Transactions of the Association for Computational Linguistics (</w:t>
+      </w:r>
+      <w:r>
+        <w:rPr>
+          <w:rFonts w:ascii="Times New Roman" w:hAnsi="Times New Roman" w:cs="Times New Roman"/>
+          <w:bCs/>
+        </w:rPr>
+        <w:t>TACL 2020</w:t>
+      </w:r>
+      <w:r>
+        <w:rPr>
+          <w:rFonts w:ascii="Times New Roman" w:hAnsi="Times New Roman" w:cs="Times New Roman"/>
+          <w:bCs/>
+        </w:rPr>
+        <w:t>)</w:t>
       </w:r>
     </w:p>
     <w:p>
@@ -9023,13 +9016,33 @@
         <w:rPr>
           <w:rFonts w:ascii="Times New Roman" w:hAnsi="Times New Roman" w:cs="Times New Roman"/>
         </w:rPr>
-        <w:t>International Joint Conference on Artificial Intelligence</w:t>
-      </w:r>
-      <w:r>
-        <w:rPr>
-          <w:rFonts w:ascii="Times New Roman" w:hAnsi="Times New Roman" w:cs="Times New Roman"/>
-        </w:rPr>
-        <w:t xml:space="preserve"> (IJCAI-PRICAI, 2020)</w:t>
+        <w:t xml:space="preserve">Empirical Methods for Natural Language Processing (EMNLP 2020) </w:t>
+      </w:r>
+      <w:r>
+        <w:rPr>
+          <w:rFonts w:ascii="Times New Roman" w:hAnsi="Times New Roman" w:cs="Times New Roman"/>
+          <w:b/>
+          <w:bCs/>
+        </w:rPr>
+        <w:t xml:space="preserve">[Adjudged as </w:t>
+      </w:r>
+      <w:proofErr w:type="gramStart"/>
+      <w:r>
+        <w:rPr>
+          <w:rFonts w:ascii="Times New Roman" w:hAnsi="Times New Roman" w:cs="Times New Roman"/>
+          <w:b/>
+          <w:bCs/>
+        </w:rPr>
+        <w:t>outstanding  reviewer</w:t>
+      </w:r>
+      <w:proofErr w:type="gramEnd"/>
+      <w:r>
+        <w:rPr>
+          <w:rFonts w:ascii="Times New Roman" w:hAnsi="Times New Roman" w:cs="Times New Roman"/>
+          <w:b/>
+          <w:bCs/>
+        </w:rPr>
+        <w:t>]</w:t>
       </w:r>
     </w:p>
     <w:p>
@@ -9047,32 +9060,14 @@
       <w:r>
         <w:rPr>
           <w:rFonts w:ascii="Times New Roman" w:hAnsi="Times New Roman" w:cs="Times New Roman"/>
-          <w:bCs/>
-        </w:rPr>
-        <w:t>ACM Computing Surveys</w:t>
-      </w:r>
-      <w:r>
-        <w:rPr>
-          <w:rFonts w:ascii="Times New Roman" w:hAnsi="Times New Roman" w:cs="Times New Roman"/>
-          <w:bCs/>
-        </w:rPr>
-        <w:t xml:space="preserve"> (ACM-</w:t>
-      </w:r>
-      <w:proofErr w:type="spellStart"/>
-      <w:r>
-        <w:rPr>
-          <w:rFonts w:ascii="Times New Roman" w:hAnsi="Times New Roman" w:cs="Times New Roman"/>
-          <w:bCs/>
-        </w:rPr>
-        <w:t>CSur</w:t>
-      </w:r>
-      <w:proofErr w:type="spellEnd"/>
-      <w:r>
-        <w:rPr>
-          <w:rFonts w:ascii="Times New Roman" w:hAnsi="Times New Roman" w:cs="Times New Roman"/>
-          <w:bCs/>
-        </w:rPr>
-        <w:t>, 2020)</w:t>
+        </w:rPr>
+        <w:t>International Joint Conference on Artificial Intelligence</w:t>
+      </w:r>
+      <w:r>
+        <w:rPr>
+          <w:rFonts w:ascii="Times New Roman" w:hAnsi="Times New Roman" w:cs="Times New Roman"/>
+        </w:rPr>
+        <w:t xml:space="preserve"> (IJCAI-PRICAI, 2020)</w:t>
       </w:r>
     </w:p>
     <w:p>
@@ -9090,14 +9085,32 @@
       <w:r>
         <w:rPr>
           <w:rFonts w:ascii="Times New Roman" w:hAnsi="Times New Roman" w:cs="Times New Roman"/>
-        </w:rPr>
-        <w:t>Association for Computational Linguistics</w:t>
-      </w:r>
-      <w:r>
-        <w:rPr>
-          <w:rFonts w:ascii="Times New Roman" w:hAnsi="Times New Roman" w:cs="Times New Roman"/>
-        </w:rPr>
-        <w:t xml:space="preserve"> (ACL 2020)</w:t>
+          <w:bCs/>
+        </w:rPr>
+        <w:t>ACM Computing Surveys</w:t>
+      </w:r>
+      <w:r>
+        <w:rPr>
+          <w:rFonts w:ascii="Times New Roman" w:hAnsi="Times New Roman" w:cs="Times New Roman"/>
+          <w:bCs/>
+        </w:rPr>
+        <w:t xml:space="preserve"> (ACM-</w:t>
+      </w:r>
+      <w:proofErr w:type="spellStart"/>
+      <w:r>
+        <w:rPr>
+          <w:rFonts w:ascii="Times New Roman" w:hAnsi="Times New Roman" w:cs="Times New Roman"/>
+          <w:bCs/>
+        </w:rPr>
+        <w:t>CSur</w:t>
+      </w:r>
+      <w:proofErr w:type="spellEnd"/>
+      <w:r>
+        <w:rPr>
+          <w:rFonts w:ascii="Times New Roman" w:hAnsi="Times New Roman" w:cs="Times New Roman"/>
+          <w:bCs/>
+        </w:rPr>
+        <w:t>, 2020)</w:t>
       </w:r>
     </w:p>
     <w:p>
@@ -9116,7 +9129,13 @@
         <w:rPr>
           <w:rFonts w:ascii="Times New Roman" w:hAnsi="Times New Roman" w:cs="Times New Roman"/>
         </w:rPr>
-        <w:t>Computational Linguistics Conference (COLING  2020)</w:t>
+        <w:t>Association for Computational Linguistics</w:t>
+      </w:r>
+      <w:r>
+        <w:rPr>
+          <w:rFonts w:ascii="Times New Roman" w:hAnsi="Times New Roman" w:cs="Times New Roman"/>
+        </w:rPr>
+        <w:t xml:space="preserve"> (ACL 2020)</w:t>
       </w:r>
     </w:p>
     <w:p>
@@ -9135,13 +9154,7 @@
         <w:rPr>
           <w:rFonts w:ascii="Times New Roman" w:hAnsi="Times New Roman" w:cs="Times New Roman"/>
         </w:rPr>
-        <w:t>Association for the Advancement of Artificial Intelligence</w:t>
-      </w:r>
-      <w:r>
-        <w:rPr>
-          <w:rFonts w:ascii="Times New Roman" w:hAnsi="Times New Roman" w:cs="Times New Roman"/>
-        </w:rPr>
-        <w:t xml:space="preserve"> (AAAI 2020)</w:t>
+        <w:t>Computational Linguistics Conference (COLING  2020)</w:t>
       </w:r>
     </w:p>
     <w:p>
@@ -9160,13 +9173,13 @@
         <w:rPr>
           <w:rFonts w:ascii="Times New Roman" w:hAnsi="Times New Roman" w:cs="Times New Roman"/>
         </w:rPr>
-        <w:t>Empirical Methods for Natural Language Processing</w:t>
-      </w:r>
-      <w:r>
-        <w:rPr>
-          <w:rFonts w:ascii="Times New Roman" w:hAnsi="Times New Roman" w:cs="Times New Roman"/>
-        </w:rPr>
-        <w:t xml:space="preserve"> (EMNLP 2019)</w:t>
+        <w:t>Association for the Advancement of Artificial Intelligence</w:t>
+      </w:r>
+      <w:r>
+        <w:rPr>
+          <w:rFonts w:ascii="Times New Roman" w:hAnsi="Times New Roman" w:cs="Times New Roman"/>
+        </w:rPr>
+        <w:t xml:space="preserve"> (AAAI 2020)</w:t>
       </w:r>
     </w:p>
     <w:p>
@@ -9185,13 +9198,13 @@
         <w:rPr>
           <w:rFonts w:ascii="Times New Roman" w:hAnsi="Times New Roman" w:cs="Times New Roman"/>
         </w:rPr>
-        <w:t>Association for Computational Linguistics</w:t>
-      </w:r>
-      <w:r>
-        <w:rPr>
-          <w:rFonts w:ascii="Times New Roman" w:hAnsi="Times New Roman" w:cs="Times New Roman"/>
-        </w:rPr>
-        <w:t xml:space="preserve"> (ACL 2019)</w:t>
+        <w:t>Empirical Methods for Natural Language Processing</w:t>
+      </w:r>
+      <w:r>
+        <w:rPr>
+          <w:rFonts w:ascii="Times New Roman" w:hAnsi="Times New Roman" w:cs="Times New Roman"/>
+        </w:rPr>
+        <w:t xml:space="preserve"> (EMNLP 2019)</w:t>
       </w:r>
     </w:p>
     <w:p>
@@ -9210,13 +9223,13 @@
         <w:rPr>
           <w:rFonts w:ascii="Times New Roman" w:hAnsi="Times New Roman" w:cs="Times New Roman"/>
         </w:rPr>
-        <w:t>Empirical Methods for Natural Language Processing</w:t>
-      </w:r>
-      <w:r>
-        <w:rPr>
-          <w:rFonts w:ascii="Times New Roman" w:hAnsi="Times New Roman" w:cs="Times New Roman"/>
-        </w:rPr>
-        <w:t xml:space="preserve"> (EMNLP 2018)</w:t>
+        <w:t>Association for Computational Linguistics</w:t>
+      </w:r>
+      <w:r>
+        <w:rPr>
+          <w:rFonts w:ascii="Times New Roman" w:hAnsi="Times New Roman" w:cs="Times New Roman"/>
+        </w:rPr>
+        <w:t xml:space="preserve"> (ACL 2019)</w:t>
       </w:r>
     </w:p>
     <w:p>
@@ -9235,7 +9248,13 @@
         <w:rPr>
           <w:rFonts w:ascii="Times New Roman" w:hAnsi="Times New Roman" w:cs="Times New Roman"/>
         </w:rPr>
-        <w:t>Computational Linguistic Conference (COLING 2018)</w:t>
+        <w:t>Empirical Methods for Natural Language Processing</w:t>
+      </w:r>
+      <w:r>
+        <w:rPr>
+          <w:rFonts w:ascii="Times New Roman" w:hAnsi="Times New Roman" w:cs="Times New Roman"/>
+        </w:rPr>
+        <w:t xml:space="preserve"> (EMNLP 2018)</w:t>
       </w:r>
     </w:p>
     <w:p>
@@ -9247,55 +9266,14 @@
         </w:numPr>
         <w:rPr>
           <w:rFonts w:ascii="Times New Roman" w:hAnsi="Times New Roman" w:cs="Times New Roman"/>
-          <w:b/>
-          <w:bCs/>
-        </w:rPr>
-      </w:pPr>
-      <w:r>
-        <w:rPr>
-          <w:rFonts w:ascii="Times New Roman" w:hAnsi="Times New Roman" w:cs="Times New Roman"/>
-        </w:rPr>
-        <w:t>Association for Computational Linguistics</w:t>
-      </w:r>
-      <w:r>
-        <w:rPr>
-          <w:rFonts w:ascii="Times New Roman" w:hAnsi="Times New Roman" w:cs="Times New Roman"/>
-        </w:rPr>
-        <w:t xml:space="preserve"> (ACL 2018) </w:t>
-      </w:r>
-      <w:r>
-        <w:rPr>
-          <w:rFonts w:ascii="Times New Roman" w:hAnsi="Times New Roman" w:cs="Times New Roman"/>
-          <w:b/>
-          <w:bCs/>
-        </w:rPr>
-        <w:t xml:space="preserve">[Adjudged as </w:t>
-      </w:r>
-      <w:proofErr w:type="gramStart"/>
-      <w:r>
-        <w:rPr>
-          <w:rFonts w:ascii="Times New Roman" w:hAnsi="Times New Roman" w:cs="Times New Roman"/>
-          <w:b/>
-          <w:bCs/>
-        </w:rPr>
-        <w:t xml:space="preserve">outstanding </w:t>
-      </w:r>
-      <w:r>
-        <w:rPr>
-          <w:rFonts w:ascii="Times New Roman" w:hAnsi="Times New Roman" w:cs="Times New Roman"/>
-          <w:b/>
-          <w:bCs/>
-        </w:rPr>
-        <w:t xml:space="preserve"> reviewer</w:t>
-      </w:r>
-      <w:proofErr w:type="gramEnd"/>
-      <w:r>
-        <w:rPr>
-          <w:rFonts w:ascii="Times New Roman" w:hAnsi="Times New Roman" w:cs="Times New Roman"/>
-          <w:b/>
-          <w:bCs/>
-        </w:rPr>
-        <w:t>]</w:t>
+          <w:bCs/>
+        </w:rPr>
+      </w:pPr>
+      <w:r>
+        <w:rPr>
+          <w:rFonts w:ascii="Times New Roman" w:hAnsi="Times New Roman" w:cs="Times New Roman"/>
+        </w:rPr>
+        <w:t>Computational Linguistic Conference (COLING 2018)</w:t>
       </w:r>
     </w:p>
     <w:p>
@@ -9307,20 +9285,55 @@
         </w:numPr>
         <w:rPr>
           <w:rFonts w:ascii="Times New Roman" w:hAnsi="Times New Roman" w:cs="Times New Roman"/>
-          <w:bCs/>
-        </w:rPr>
-      </w:pPr>
-      <w:r>
-        <w:rPr>
-          <w:rFonts w:ascii="Times New Roman" w:hAnsi="Times New Roman" w:cs="Times New Roman"/>
-        </w:rPr>
-        <w:t>Language Resources and Evaluation Conference</w:t>
-      </w:r>
-      <w:r>
-        <w:rPr>
-          <w:rFonts w:ascii="Times New Roman" w:hAnsi="Times New Roman" w:cs="Times New Roman"/>
-        </w:rPr>
-        <w:t xml:space="preserve"> (LREC 2018)</w:t>
+          <w:b/>
+          <w:bCs/>
+        </w:rPr>
+      </w:pPr>
+      <w:r>
+        <w:rPr>
+          <w:rFonts w:ascii="Times New Roman" w:hAnsi="Times New Roman" w:cs="Times New Roman"/>
+        </w:rPr>
+        <w:t>Association for Computational Linguistics</w:t>
+      </w:r>
+      <w:r>
+        <w:rPr>
+          <w:rFonts w:ascii="Times New Roman" w:hAnsi="Times New Roman" w:cs="Times New Roman"/>
+        </w:rPr>
+        <w:t xml:space="preserve"> (ACL 2018) </w:t>
+      </w:r>
+      <w:r>
+        <w:rPr>
+          <w:rFonts w:ascii="Times New Roman" w:hAnsi="Times New Roman" w:cs="Times New Roman"/>
+          <w:b/>
+          <w:bCs/>
+        </w:rPr>
+        <w:t xml:space="preserve">[Adjudged as </w:t>
+      </w:r>
+      <w:proofErr w:type="gramStart"/>
+      <w:r>
+        <w:rPr>
+          <w:rFonts w:ascii="Times New Roman" w:hAnsi="Times New Roman" w:cs="Times New Roman"/>
+          <w:b/>
+          <w:bCs/>
+        </w:rPr>
+        <w:t xml:space="preserve">outstanding </w:t>
+      </w:r>
+      <w:r>
+        <w:rPr>
+          <w:rFonts w:ascii="Times New Roman" w:hAnsi="Times New Roman" w:cs="Times New Roman"/>
+          <w:b/>
+          <w:bCs/>
+        </w:rPr>
+        <w:t xml:space="preserve"> reviewer</w:t>
+      </w:r>
+      <w:proofErr w:type="gramEnd"/>
+      <w:r>
+        <w:rPr>
+          <w:rFonts w:ascii="Times New Roman" w:hAnsi="Times New Roman" w:cs="Times New Roman"/>
+          <w:b/>
+          <w:bCs/>
+        </w:rPr>
+        <w:t>]</w:t>
       </w:r>
     </w:p>
     <w:p>
@@ -9338,16 +9351,14 @@
       <w:r>
         <w:rPr>
           <w:rFonts w:ascii="Times New Roman" w:hAnsi="Times New Roman" w:cs="Times New Roman"/>
-          <w:bCs/>
-        </w:rPr>
-        <w:t>ACM Transactions on Asian and Low-Resource Language Information Processing</w:t>
-      </w:r>
-      <w:r>
-        <w:rPr>
-          <w:rFonts w:ascii="Times New Roman" w:hAnsi="Times New Roman" w:cs="Times New Roman"/>
-          <w:bCs/>
-        </w:rPr>
-        <w:t xml:space="preserve"> (TALLIP 2018)</w:t>
+        </w:rPr>
+        <w:t>Language Resources and Evaluation Conference</w:t>
+      </w:r>
+      <w:r>
+        <w:rPr>
+          <w:rFonts w:ascii="Times New Roman" w:hAnsi="Times New Roman" w:cs="Times New Roman"/>
+        </w:rPr>
+        <w:t xml:space="preserve"> (LREC 2018)</w:t>
       </w:r>
     </w:p>
     <w:p>
@@ -9367,7 +9378,14 @@
           <w:rFonts w:ascii="Times New Roman" w:hAnsi="Times New Roman" w:cs="Times New Roman"/>
           <w:bCs/>
         </w:rPr>
-        <w:t>IEEE Transactions on Affective Computing (2018)</w:t>
+        <w:t>ACM Transactions on Asian and Low-Resource Language Information Processing</w:t>
+      </w:r>
+      <w:r>
+        <w:rPr>
+          <w:rFonts w:ascii="Times New Roman" w:hAnsi="Times New Roman" w:cs="Times New Roman"/>
+          <w:bCs/>
+        </w:rPr>
+        <w:t xml:space="preserve"> (TALLIP 2018)</w:t>
       </w:r>
     </w:p>
     <w:p>
@@ -9385,14 +9403,9 @@
       <w:r>
         <w:rPr>
           <w:rFonts w:ascii="Times New Roman" w:hAnsi="Times New Roman" w:cs="Times New Roman"/>
-        </w:rPr>
-        <w:t>Association for Computational Linguistics</w:t>
-      </w:r>
-      <w:r>
-        <w:rPr>
-          <w:rFonts w:ascii="Times New Roman" w:hAnsi="Times New Roman" w:cs="Times New Roman"/>
-        </w:rPr>
-        <w:t xml:space="preserve"> (ACL 2017)</w:t>
+          <w:bCs/>
+        </w:rPr>
+        <w:t>IEEE Transactions on Affective Computing (2018)</w:t>
       </w:r>
     </w:p>
     <w:p>
@@ -9410,9 +9423,14 @@
       <w:r>
         <w:rPr>
           <w:rFonts w:ascii="Times New Roman" w:hAnsi="Times New Roman" w:cs="Times New Roman"/>
-          <w:bCs/>
-        </w:rPr>
-        <w:t>Conference on Machine Translation (WMT 2017)</w:t>
+        </w:rPr>
+        <w:t>Association for Computational Linguistics</w:t>
+      </w:r>
+      <w:r>
+        <w:rPr>
+          <w:rFonts w:ascii="Times New Roman" w:hAnsi="Times New Roman" w:cs="Times New Roman"/>
+        </w:rPr>
+        <w:t xml:space="preserve"> (ACL 2017)</w:t>
       </w:r>
     </w:p>
     <w:p>
@@ -9430,8 +9448,9 @@
       <w:r>
         <w:rPr>
           <w:rFonts w:ascii="Times New Roman" w:hAnsi="Times New Roman" w:cs="Times New Roman"/>
-        </w:rPr>
-        <w:t>Computational Linguistic Conference (COLING 2016)</w:t>
+          <w:bCs/>
+        </w:rPr>
+        <w:t>Conference on Machine Translation (WMT 2017)</w:t>
       </w:r>
     </w:p>
     <w:p>
@@ -9449,21 +9468,8 @@
       <w:r>
         <w:rPr>
           <w:rFonts w:ascii="Times New Roman" w:hAnsi="Times New Roman" w:cs="Times New Roman"/>
-          <w:bCs/>
-        </w:rPr>
-        <w:t xml:space="preserve">North American chapter of </w:t>
-      </w:r>
-      <w:r>
-        <w:rPr>
-          <w:rFonts w:ascii="Times New Roman" w:hAnsi="Times New Roman" w:cs="Times New Roman"/>
-        </w:rPr>
-        <w:t>Association for Computational Linguistics</w:t>
-      </w:r>
-      <w:r>
-        <w:rPr>
-          <w:rFonts w:ascii="Times New Roman" w:hAnsi="Times New Roman" w:cs="Times New Roman"/>
-        </w:rPr>
-        <w:t xml:space="preserve"> (NAACL 2016)</w:t>
+        </w:rPr>
+        <w:t>Computational Linguistic Conference (COLING 2016)</w:t>
       </w:r>
     </w:p>
     <w:p>
@@ -9483,7 +9489,19 @@
           <w:rFonts w:ascii="Times New Roman" w:hAnsi="Times New Roman" w:cs="Times New Roman"/>
           <w:bCs/>
         </w:rPr>
-        <w:t>Conference on Machine Translation (WMT 2016)</w:t>
+        <w:t xml:space="preserve">North American chapter of </w:t>
+      </w:r>
+      <w:r>
+        <w:rPr>
+          <w:rFonts w:ascii="Times New Roman" w:hAnsi="Times New Roman" w:cs="Times New Roman"/>
+        </w:rPr>
+        <w:t>Association for Computational Linguistics</w:t>
+      </w:r>
+      <w:r>
+        <w:rPr>
+          <w:rFonts w:ascii="Times New Roman" w:hAnsi="Times New Roman" w:cs="Times New Roman"/>
+        </w:rPr>
+        <w:t xml:space="preserve"> (NAACL 2016)</w:t>
       </w:r>
     </w:p>
     <w:p>
@@ -9503,6 +9521,26 @@
           <w:rFonts w:ascii="Times New Roman" w:hAnsi="Times New Roman" w:cs="Times New Roman"/>
           <w:bCs/>
         </w:rPr>
+        <w:t>Conference on Machine Translation (WMT 2016)</w:t>
+      </w:r>
+    </w:p>
+    <w:p>
+      <w:pPr>
+        <w:pStyle w:val="ListParagraph"/>
+        <w:numPr>
+          <w:ilvl w:val="0"/>
+          <w:numId w:val="17"/>
+        </w:numPr>
+        <w:rPr>
+          <w:rFonts w:ascii="Times New Roman" w:hAnsi="Times New Roman" w:cs="Times New Roman"/>
+          <w:bCs/>
+        </w:rPr>
+      </w:pPr>
+      <w:r>
+        <w:rPr>
+          <w:rFonts w:ascii="Times New Roman" w:hAnsi="Times New Roman" w:cs="Times New Roman"/>
+          <w:bCs/>
+        </w:rPr>
         <w:t>Conference on Machine Translation (WMT 2015)</w:t>
       </w:r>
     </w:p>
@@ -9545,7 +9583,6 @@
         <w:rPr>
           <w:rFonts w:ascii="Times New Roman" w:hAnsi="Times New Roman" w:cs="Times New Roman"/>
         </w:rPr>
-        <w:lastRenderedPageBreak/>
         <w:t>Computational Linguistic Conference</w:t>
       </w:r>
       <w:r>
@@ -9659,21 +9696,6 @@
         </w:rPr>
         <w:t xml:space="preserve"> Autumn, 2014</w:t>
       </w:r>
-    </w:p>
-    <w:p>
-      <w:pPr>
-        <w:pBdr>
-          <w:bottom w:val="single" w:sz="6" w:space="1" w:color="auto"/>
-        </w:pBdr>
-        <w:jc w:val="both"/>
-        <w:rPr>
-          <w:rFonts w:ascii="Times New Roman" w:hAnsi="Times New Roman" w:cs="Times New Roman"/>
-          <w:b/>
-          <w:bCs/>
-          <w:sz w:val="29"/>
-          <w:szCs w:val="29"/>
-        </w:rPr>
-      </w:pPr>
     </w:p>
     <w:p>
       <w:pPr>

</xml_diff>